<commit_message>
Added Gas, Ice, DirtyWater, DirtySand, and Cloud.
Added Constants interface.

Cleaned code, added comments, removed redundant code.
</commit_message>
<xml_diff>
--- a/docs/Program 8 Rubric.docx
+++ b/docs/Program 8 Rubric.docx
@@ -93,12 +93,18 @@
           <w:right w:val="single" w:sz="4" w:space="4" w:color="auto"/>
         </w:pBdr>
         <w:ind w:left="-630"/>
-      </w:pPr>
-      <w:r>
+        <w:rPr>
+          <w:b/>
+          <w:bCs/>
+        </w:rPr>
+      </w:pPr>
+      <w:r>
+        <w:rPr>
+          <w:b/>
+          <w:bCs/>
+        </w:rPr>
         <w:t>High level description:</w:t>
       </w:r>
-      <w:bookmarkStart w:id="0" w:name="_GoBack"/>
-      <w:bookmarkEnd w:id="0"/>
     </w:p>
     <w:p>
       <w:pPr>
@@ -110,6 +116,27 @@
         </w:pBdr>
         <w:ind w:left="-630"/>
       </w:pPr>
+      <w:r>
+        <w:t>FallingSand is a paint program that models different materials within a physical environment.</w:t>
+      </w:r>
+      <w:r>
+        <w:t xml:space="preserve"> It paint</w:t>
+      </w:r>
+      <w:r>
+        <w:t>s</w:t>
+      </w:r>
+      <w:r>
+        <w:t xml:space="preserve"> materials to a canvas, </w:t>
+      </w:r>
+      <w:r>
+        <w:t xml:space="preserve">where each </w:t>
+      </w:r>
+      <w:r>
+        <w:t xml:space="preserve">have different properties that interact with each other and the </w:t>
+      </w:r>
+      <w:r>
+        <w:t>surrounding world.</w:t>
+      </w:r>
     </w:p>
     <w:p>
       <w:pPr>
@@ -120,8 +147,16 @@
           <w:right w:val="single" w:sz="4" w:space="4" w:color="auto"/>
         </w:pBdr>
         <w:ind w:left="-630"/>
-      </w:pPr>
-      <w:r>
+        <w:rPr>
+          <w:b/>
+          <w:bCs/>
+        </w:rPr>
+      </w:pPr>
+      <w:r>
+        <w:rPr>
+          <w:b/>
+          <w:bCs/>
+        </w:rPr>
         <w:t>Elements added:</w:t>
       </w:r>
     </w:p>
@@ -135,6 +170,110 @@
         </w:pBdr>
         <w:ind w:left="-630"/>
       </w:pPr>
+      <w:r>
+        <w:t>More details can be found within the README file inside the project.</w:t>
+      </w:r>
+    </w:p>
+    <w:p>
+      <w:pPr>
+        <w:pStyle w:val="ListParagraph"/>
+        <w:numPr>
+          <w:ilvl w:val="0"/>
+          <w:numId w:val="19"/>
+        </w:numPr>
+        <w:pBdr>
+          <w:top w:val="single" w:sz="4" w:space="1" w:color="auto"/>
+          <w:left w:val="single" w:sz="4" w:space="4" w:color="auto"/>
+          <w:bottom w:val="single" w:sz="4" w:space="1" w:color="auto"/>
+          <w:right w:val="single" w:sz="4" w:space="4" w:color="auto"/>
+        </w:pBdr>
+      </w:pPr>
+      <w:r>
+        <w:t>Reset functionality</w:t>
+      </w:r>
+    </w:p>
+    <w:p>
+      <w:pPr>
+        <w:pStyle w:val="ListParagraph"/>
+        <w:numPr>
+          <w:ilvl w:val="0"/>
+          <w:numId w:val="19"/>
+        </w:numPr>
+        <w:pBdr>
+          <w:top w:val="single" w:sz="4" w:space="1" w:color="auto"/>
+          <w:left w:val="single" w:sz="4" w:space="4" w:color="auto"/>
+          <w:bottom w:val="single" w:sz="4" w:space="1" w:color="auto"/>
+          <w:right w:val="single" w:sz="4" w:space="4" w:color="auto"/>
+        </w:pBdr>
+      </w:pPr>
+      <w:r>
+        <w:t>Materials abstracted</w:t>
+      </w:r>
+    </w:p>
+    <w:p>
+      <w:pPr>
+        <w:pStyle w:val="ListParagraph"/>
+        <w:numPr>
+          <w:ilvl w:val="0"/>
+          <w:numId w:val="19"/>
+        </w:numPr>
+        <w:pBdr>
+          <w:top w:val="single" w:sz="4" w:space="1" w:color="auto"/>
+          <w:left w:val="single" w:sz="4" w:space="4" w:color="auto"/>
+          <w:bottom w:val="single" w:sz="4" w:space="1" w:color="auto"/>
+          <w:right w:val="single" w:sz="4" w:space="4" w:color="auto"/>
+        </w:pBdr>
+      </w:pPr>
+      <w:r>
+        <w:t>Objects use abstract Material class</w:t>
+      </w:r>
+    </w:p>
+    <w:p>
+      <w:pPr>
+        <w:pStyle w:val="ListParagraph"/>
+        <w:numPr>
+          <w:ilvl w:val="0"/>
+          <w:numId w:val="19"/>
+        </w:numPr>
+        <w:pBdr>
+          <w:top w:val="single" w:sz="4" w:space="1" w:color="auto"/>
+          <w:left w:val="single" w:sz="4" w:space="4" w:color="auto"/>
+          <w:bottom w:val="single" w:sz="4" w:space="1" w:color="auto"/>
+          <w:right w:val="single" w:sz="4" w:space="4" w:color="auto"/>
+        </w:pBdr>
+      </w:pPr>
+      <w:r>
+        <w:t>Certain objects implement Movable</w:t>
+      </w:r>
+      <w:r>
+        <w:t xml:space="preserve"> and/or constants</w:t>
+      </w:r>
+      <w:bookmarkStart w:id="0" w:name="_GoBack"/>
+      <w:bookmarkEnd w:id="0"/>
+      <w:r>
+        <w:t xml:space="preserve"> class</w:t>
+      </w:r>
+    </w:p>
+    <w:p>
+      <w:pPr>
+        <w:pStyle w:val="ListParagraph"/>
+        <w:numPr>
+          <w:ilvl w:val="0"/>
+          <w:numId w:val="19"/>
+        </w:numPr>
+        <w:pBdr>
+          <w:top w:val="single" w:sz="4" w:space="1" w:color="auto"/>
+          <w:left w:val="single" w:sz="4" w:space="4" w:color="auto"/>
+          <w:bottom w:val="single" w:sz="4" w:space="1" w:color="auto"/>
+          <w:right w:val="single" w:sz="4" w:space="4" w:color="auto"/>
+        </w:pBdr>
+      </w:pPr>
+      <w:r>
+        <w:t>Ice, Gas, Cloud, Dirty Water, Dirty Sand</w:t>
+      </w:r>
+      <w:r>
+        <w:t xml:space="preserve"> materials added</w:t>
+      </w:r>
     </w:p>
     <w:p>
       <w:pPr>
@@ -145,7 +284,44 @@
           <w:right w:val="single" w:sz="4" w:space="4" w:color="auto"/>
         </w:pBdr>
         <w:ind w:left="-630"/>
-      </w:pPr>
+        <w:rPr>
+          <w:b/>
+          <w:bCs/>
+        </w:rPr>
+      </w:pPr>
+      <w:r>
+        <w:rPr>
+          <w:b/>
+          <w:bCs/>
+        </w:rPr>
+        <w:t>Code attempts that were abandoned and why:</w:t>
+      </w:r>
+    </w:p>
+    <w:p>
+      <w:pPr>
+        <w:pStyle w:val="ListParagraph"/>
+        <w:numPr>
+          <w:ilvl w:val="0"/>
+          <w:numId w:val="19"/>
+        </w:numPr>
+        <w:pBdr>
+          <w:top w:val="single" w:sz="4" w:space="1" w:color="auto"/>
+          <w:left w:val="single" w:sz="4" w:space="4" w:color="auto"/>
+          <w:bottom w:val="single" w:sz="4" w:space="1" w:color="auto"/>
+          <w:right w:val="single" w:sz="4" w:space="4" w:color="auto"/>
+        </w:pBdr>
+        <w:rPr>
+          <w:b/>
+          <w:bCs/>
+        </w:rPr>
+      </w:pPr>
+      <w:r>
+        <w:rPr>
+          <w:b/>
+          <w:bCs/>
+        </w:rPr>
+        <w:t>Using only one form of abstraction</w:t>
+      </w:r>
     </w:p>
     <w:p>
       <w:pPr>
@@ -158,7 +334,29 @@
         <w:ind w:left="-630"/>
       </w:pPr>
       <w:r>
-        <w:t>Code attempts that were abandoned and why:</w:t>
+        <w:t>This was abandoned because not all materials are equal. Some moved and shared common functionality. Others stayed still and did nothing. However, they still share certain attributes (name, color) which means that multiple layers of abstraction were needed to avoid duplicate code but retain functionality.</w:t>
+      </w:r>
+    </w:p>
+    <w:p>
+      <w:pPr>
+        <w:pStyle w:val="ListParagraph"/>
+        <w:numPr>
+          <w:ilvl w:val="0"/>
+          <w:numId w:val="19"/>
+        </w:numPr>
+        <w:pBdr>
+          <w:top w:val="single" w:sz="4" w:space="1" w:color="auto"/>
+          <w:left w:val="single" w:sz="4" w:space="4" w:color="auto"/>
+          <w:bottom w:val="single" w:sz="4" w:space="1" w:color="auto"/>
+          <w:right w:val="single" w:sz="4" w:space="4" w:color="auto"/>
+        </w:pBdr>
+      </w:pPr>
+      <w:r>
+        <w:rPr>
+          <w:b/>
+          <w:bCs/>
+        </w:rPr>
+        <w:t>Hardcoding values</w:t>
       </w:r>
     </w:p>
     <w:p>
@@ -171,6 +369,41 @@
         </w:pBdr>
         <w:ind w:left="-630"/>
       </w:pPr>
+      <w:r>
+        <w:t xml:space="preserve">After a lot of trial and error between different coding decisions (Do I add a helper function here? Do I fundamentally change the display?) any point of the code that could be confusing was changed. A big part of this were actually using </w:t>
+      </w:r>
+      <w:r>
+        <w:rPr>
+          <w:i/>
+          <w:iCs/>
+        </w:rPr>
+        <w:t>final</w:t>
+      </w:r>
+      <w:r>
+        <w:t xml:space="preserve"> values and not spreading them throughout different classes.</w:t>
+      </w:r>
+    </w:p>
+    <w:p>
+      <w:pPr>
+        <w:pStyle w:val="ListParagraph"/>
+        <w:numPr>
+          <w:ilvl w:val="0"/>
+          <w:numId w:val="19"/>
+        </w:numPr>
+        <w:pBdr>
+          <w:top w:val="single" w:sz="4" w:space="1" w:color="auto"/>
+          <w:left w:val="single" w:sz="4" w:space="4" w:color="auto"/>
+          <w:bottom w:val="single" w:sz="4" w:space="1" w:color="auto"/>
+          <w:right w:val="single" w:sz="4" w:space="4" w:color="auto"/>
+        </w:pBdr>
+      </w:pPr>
+      <w:r>
+        <w:rPr>
+          <w:b/>
+          <w:bCs/>
+        </w:rPr>
+        <w:t>Using a Deque</w:t>
+      </w:r>
     </w:p>
     <w:p>
       <w:pPr>
@@ -182,6 +415,35 @@
         </w:pBdr>
         <w:ind w:left="-630"/>
       </w:pPr>
+      <w:r>
+        <w:t>I was going to use a Deque for the names array in SandDisplay but it doesn’t simply support traversing through every value within it unless I used a nested loop and an iterator. ArrayLists were much easier to read in code.</w:t>
+      </w:r>
+    </w:p>
+    <w:p>
+      <w:pPr>
+        <w:pStyle w:val="ListParagraph"/>
+        <w:numPr>
+          <w:ilvl w:val="0"/>
+          <w:numId w:val="19"/>
+        </w:numPr>
+        <w:pBdr>
+          <w:top w:val="single" w:sz="4" w:space="1" w:color="auto"/>
+          <w:left w:val="single" w:sz="4" w:space="4" w:color="auto"/>
+          <w:bottom w:val="single" w:sz="4" w:space="1" w:color="auto"/>
+          <w:right w:val="single" w:sz="4" w:space="4" w:color="auto"/>
+        </w:pBdr>
+        <w:rPr>
+          <w:b/>
+          <w:bCs/>
+        </w:rPr>
+      </w:pPr>
+      <w:r>
+        <w:rPr>
+          <w:b/>
+          <w:bCs/>
+        </w:rPr>
+        <w:t>Micro-optimization</w:t>
+      </w:r>
     </w:p>
     <w:p>
       <w:pPr>
@@ -194,32 +456,7 @@
         <w:ind w:left="-630"/>
       </w:pPr>
       <w:r>
-        <w:t>Data s</w:t>
-      </w:r>
-      <w:r>
-        <w:t>tructures used</w:t>
-      </w:r>
-      <w:r>
-        <w:t xml:space="preserve"> (</w:t>
-      </w:r>
-      <w:proofErr w:type="spellStart"/>
-      <w:r>
-        <w:t>ArrayList</w:t>
-      </w:r>
-      <w:proofErr w:type="spellEnd"/>
-      <w:r>
-        <w:t xml:space="preserve">, LinkedList, </w:t>
-      </w:r>
-      <w:proofErr w:type="spellStart"/>
-      <w:r>
-        <w:t>HashTable</w:t>
-      </w:r>
-      <w:proofErr w:type="spellEnd"/>
-      <w:r>
-        <w:t>, Queue, Stack, array, etc.)</w:t>
-      </w:r>
-      <w:r>
-        <w:t>:</w:t>
+        <w:t>I spent way too much time looking into optimizing tiny things (e.g. using Arrays.copy vs a for-loop) that does not drastically affect the performance. Occasionally, this hampered code readability which was favored over miniature runtime improvements.</w:t>
       </w:r>
     </w:p>
     <w:p>
@@ -231,7 +468,39 @@
           <w:right w:val="single" w:sz="4" w:space="4" w:color="auto"/>
         </w:pBdr>
         <w:ind w:left="-630"/>
-      </w:pPr>
+        <w:rPr>
+          <w:b/>
+          <w:bCs/>
+        </w:rPr>
+      </w:pPr>
+      <w:r>
+        <w:rPr>
+          <w:b/>
+          <w:bCs/>
+        </w:rPr>
+        <w:t>Data s</w:t>
+      </w:r>
+      <w:r>
+        <w:rPr>
+          <w:b/>
+          <w:bCs/>
+        </w:rPr>
+        <w:t>tructures used</w:t>
+      </w:r>
+      <w:r>
+        <w:rPr>
+          <w:b/>
+          <w:bCs/>
+        </w:rPr>
+        <w:t xml:space="preserve"> (ArrayList, LinkedList, HashTable, Queue, Stack, array, etc.)</w:t>
+      </w:r>
+      <w:r>
+        <w:rPr>
+          <w:b/>
+          <w:bCs/>
+        </w:rPr>
+        <w:t>:</w:t>
+      </w:r>
     </w:p>
     <w:p>
       <w:pPr>
@@ -244,13 +513,14 @@
         <w:ind w:left="-630"/>
       </w:pPr>
       <w:r>
-        <w:t>Classes added</w:t>
-      </w:r>
-      <w:r>
-        <w:t xml:space="preserve"> after water, sand, and metal</w:t>
-      </w:r>
-      <w:r>
-        <w:t>:</w:t>
+        <w:lastRenderedPageBreak/>
+        <w:t xml:space="preserve">Array, </w:t>
+      </w:r>
+      <w:r>
+        <w:t>ArrayList, List, HashTable(default implementation</w:t>
+      </w:r>
+      <w:r>
+        <w:t>)</w:t>
       </w:r>
     </w:p>
     <w:p>
@@ -262,7 +532,32 @@
           <w:right w:val="single" w:sz="4" w:space="4" w:color="auto"/>
         </w:pBdr>
         <w:ind w:left="-630"/>
-      </w:pPr>
+        <w:rPr>
+          <w:b/>
+          <w:bCs/>
+        </w:rPr>
+      </w:pPr>
+      <w:r>
+        <w:rPr>
+          <w:b/>
+          <w:bCs/>
+        </w:rPr>
+        <w:t>Classes added</w:t>
+      </w:r>
+      <w:r>
+        <w:rPr>
+          <w:b/>
+          <w:bCs/>
+        </w:rPr>
+        <w:t xml:space="preserve"> after water, sand, and metal</w:t>
+      </w:r>
+      <w:r>
+        <w:rPr>
+          <w:b/>
+          <w:bCs/>
+        </w:rPr>
+        <w:t>:</w:t>
+      </w:r>
     </w:p>
     <w:p>
       <w:pPr>
@@ -274,6 +569,9 @@
         </w:pBdr>
         <w:ind w:left="-630"/>
       </w:pPr>
+      <w:r>
+        <w:t>Cloud, DirtySand, DirtyWater, Gas, Ice</w:t>
+      </w:r>
     </w:p>
     <w:p>
       <w:pPr>
@@ -284,8 +582,16 @@
           <w:right w:val="single" w:sz="4" w:space="4" w:color="auto"/>
         </w:pBdr>
         <w:ind w:left="-630"/>
-      </w:pPr>
-      <w:r>
+        <w:rPr>
+          <w:b/>
+          <w:bCs/>
+        </w:rPr>
+      </w:pPr>
+      <w:r>
+        <w:rPr>
+          <w:b/>
+          <w:bCs/>
+        </w:rPr>
         <w:t>Approximate time spent on project:</w:t>
       </w:r>
     </w:p>
@@ -299,6 +605,9 @@
         </w:pBdr>
         <w:ind w:left="-630"/>
       </w:pPr>
+      <w:r>
+        <w:t>20 hrs.</w:t>
+      </w:r>
     </w:p>
     <w:p>
       <w:pPr>
@@ -309,7 +618,18 @@
           <w:right w:val="single" w:sz="4" w:space="4" w:color="auto"/>
         </w:pBdr>
         <w:ind w:left="-630"/>
-      </w:pPr>
+        <w:rPr>
+          <w:b/>
+          <w:bCs/>
+        </w:rPr>
+      </w:pPr>
+      <w:r>
+        <w:rPr>
+          <w:b/>
+          <w:bCs/>
+        </w:rPr>
+        <w:t>Anything else you want us to know as we evaluate your work:</w:t>
+      </w:r>
     </w:p>
     <w:p>
       <w:pPr>
@@ -322,52 +642,8 @@
         <w:ind w:left="-630"/>
       </w:pPr>
       <w:r>
-        <w:t>Anything else you want us to know as we evaluate your work:</w:t>
-      </w:r>
-    </w:p>
-    <w:p>
-      <w:pPr>
-        <w:pBdr>
-          <w:top w:val="single" w:sz="4" w:space="1" w:color="auto"/>
-          <w:left w:val="single" w:sz="4" w:space="4" w:color="auto"/>
-          <w:bottom w:val="single" w:sz="4" w:space="1" w:color="auto"/>
-          <w:right w:val="single" w:sz="4" w:space="4" w:color="auto"/>
-        </w:pBdr>
-        <w:ind w:left="-630"/>
-      </w:pPr>
-    </w:p>
-    <w:p>
-      <w:pPr>
-        <w:pBdr>
-          <w:top w:val="single" w:sz="4" w:space="1" w:color="auto"/>
-          <w:left w:val="single" w:sz="4" w:space="4" w:color="auto"/>
-          <w:bottom w:val="single" w:sz="4" w:space="1" w:color="auto"/>
-          <w:right w:val="single" w:sz="4" w:space="4" w:color="auto"/>
-        </w:pBdr>
-        <w:ind w:left="-630"/>
-      </w:pPr>
-    </w:p>
-    <w:p>
-      <w:pPr>
-        <w:pBdr>
-          <w:top w:val="single" w:sz="4" w:space="1" w:color="auto"/>
-          <w:left w:val="single" w:sz="4" w:space="4" w:color="auto"/>
-          <w:bottom w:val="single" w:sz="4" w:space="1" w:color="auto"/>
-          <w:right w:val="single" w:sz="4" w:space="4" w:color="auto"/>
-        </w:pBdr>
-        <w:ind w:left="-630"/>
-      </w:pPr>
-    </w:p>
-    <w:p>
-      <w:pPr>
-        <w:pBdr>
-          <w:top w:val="single" w:sz="4" w:space="1" w:color="auto"/>
-          <w:left w:val="single" w:sz="4" w:space="4" w:color="auto"/>
-          <w:bottom w:val="single" w:sz="4" w:space="1" w:color="auto"/>
-          <w:right w:val="single" w:sz="4" w:space="4" w:color="auto"/>
-        </w:pBdr>
-        <w:ind w:left="-630"/>
-      </w:pPr>
+        <w:t>A lot of time was spent on ensuring code readability and good documentation. It is not perfect but I think that it is a lot better than uncommented code and random classes!</w:t>
+      </w:r>
     </w:p>
     <w:p/>
     <w:tbl>
@@ -439,7 +715,6 @@
                 <w:sz w:val="18"/>
                 <w:szCs w:val="18"/>
               </w:rPr>
-              <w:lastRenderedPageBreak/>
               <w:t>Criteria</w:t>
             </w:r>
           </w:p>
@@ -2274,6 +2549,7 @@
                 <w:sz w:val="18"/>
                 <w:szCs w:val="18"/>
               </w:rPr>
+              <w:lastRenderedPageBreak/>
               <w:t>Complexity, creativity, etc.</w:t>
             </w:r>
           </w:p>
@@ -2337,6 +2613,7 @@
                 <w:sz w:val="18"/>
                 <w:szCs w:val="18"/>
               </w:rPr>
+              <w:lastRenderedPageBreak/>
               <w:t>Instructor’s discretion</w:t>
             </w:r>
           </w:p>
@@ -2560,7 +2837,6 @@
     <w:p>
       <w:pPr>
         <w:spacing w:after="0"/>
-        <w:ind w:left="1530" w:hanging="1530"/>
         <w:rPr>
           <w:rStyle w:val="SubtleEmphasis"/>
         </w:rPr>
@@ -2576,6 +2852,17 @@
           <w:rStyle w:val="SubtleEmphasis"/>
         </w:rPr>
         <w:tab/>
+      </w:r>
+      <w:r>
+        <w:rPr>
+          <w:rStyle w:val="SubtleEmphasis"/>
+        </w:rPr>
+        <w:t xml:space="preserve">  </w:t>
+      </w:r>
+      <w:r>
+        <w:rPr>
+          <w:rStyle w:val="SubtleEmphasis"/>
+        </w:rPr>
         <w:t xml:space="preserve">Basic plus has added </w:t>
       </w:r>
       <w:r>
@@ -3229,6 +3516,118 @@
     </w:lvl>
   </w:abstractNum>
   <w:abstractNum w:abstractNumId="4" w15:restartNumberingAfterBreak="0">
+    <w:nsid w:val="2CE50D2A"/>
+    <w:multiLevelType w:val="hybridMultilevel"/>
+    <w:tmpl w:val="504831EE"/>
+    <w:lvl w:ilvl="0" w:tplc="0EA0735E">
+      <w:numFmt w:val="bullet"/>
+      <w:lvlText w:val="-"/>
+      <w:lvlJc w:val="left"/>
+      <w:pPr>
+        <w:ind w:left="-270" w:hanging="360"/>
+      </w:pPr>
+      <w:rPr>
+        <w:rFonts w:ascii="Calibri" w:eastAsiaTheme="minorHAnsi" w:hAnsi="Calibri" w:cs="Calibri" w:hint="default"/>
+      </w:rPr>
+    </w:lvl>
+    <w:lvl w:ilvl="1" w:tplc="04090003">
+      <w:start w:val="1"/>
+      <w:numFmt w:val="bullet"/>
+      <w:lvlText w:val="o"/>
+      <w:lvlJc w:val="left"/>
+      <w:pPr>
+        <w:ind w:left="450" w:hanging="360"/>
+      </w:pPr>
+      <w:rPr>
+        <w:rFonts w:ascii="Courier New" w:hAnsi="Courier New" w:cs="Courier New" w:hint="default"/>
+      </w:rPr>
+    </w:lvl>
+    <w:lvl w:ilvl="2" w:tplc="04090005" w:tentative="1">
+      <w:start w:val="1"/>
+      <w:numFmt w:val="bullet"/>
+      <w:lvlText w:val=""/>
+      <w:lvlJc w:val="left"/>
+      <w:pPr>
+        <w:ind w:left="1170" w:hanging="360"/>
+      </w:pPr>
+      <w:rPr>
+        <w:rFonts w:ascii="Wingdings" w:hAnsi="Wingdings" w:hint="default"/>
+      </w:rPr>
+    </w:lvl>
+    <w:lvl w:ilvl="3" w:tplc="04090001" w:tentative="1">
+      <w:start w:val="1"/>
+      <w:numFmt w:val="bullet"/>
+      <w:lvlText w:val=""/>
+      <w:lvlJc w:val="left"/>
+      <w:pPr>
+        <w:ind w:left="1890" w:hanging="360"/>
+      </w:pPr>
+      <w:rPr>
+        <w:rFonts w:ascii="Symbol" w:hAnsi="Symbol" w:hint="default"/>
+      </w:rPr>
+    </w:lvl>
+    <w:lvl w:ilvl="4" w:tplc="04090003" w:tentative="1">
+      <w:start w:val="1"/>
+      <w:numFmt w:val="bullet"/>
+      <w:lvlText w:val="o"/>
+      <w:lvlJc w:val="left"/>
+      <w:pPr>
+        <w:ind w:left="2610" w:hanging="360"/>
+      </w:pPr>
+      <w:rPr>
+        <w:rFonts w:ascii="Courier New" w:hAnsi="Courier New" w:cs="Courier New" w:hint="default"/>
+      </w:rPr>
+    </w:lvl>
+    <w:lvl w:ilvl="5" w:tplc="04090005" w:tentative="1">
+      <w:start w:val="1"/>
+      <w:numFmt w:val="bullet"/>
+      <w:lvlText w:val=""/>
+      <w:lvlJc w:val="left"/>
+      <w:pPr>
+        <w:ind w:left="3330" w:hanging="360"/>
+      </w:pPr>
+      <w:rPr>
+        <w:rFonts w:ascii="Wingdings" w:hAnsi="Wingdings" w:hint="default"/>
+      </w:rPr>
+    </w:lvl>
+    <w:lvl w:ilvl="6" w:tplc="04090001" w:tentative="1">
+      <w:start w:val="1"/>
+      <w:numFmt w:val="bullet"/>
+      <w:lvlText w:val=""/>
+      <w:lvlJc w:val="left"/>
+      <w:pPr>
+        <w:ind w:left="4050" w:hanging="360"/>
+      </w:pPr>
+      <w:rPr>
+        <w:rFonts w:ascii="Symbol" w:hAnsi="Symbol" w:hint="default"/>
+      </w:rPr>
+    </w:lvl>
+    <w:lvl w:ilvl="7" w:tplc="04090003" w:tentative="1">
+      <w:start w:val="1"/>
+      <w:numFmt w:val="bullet"/>
+      <w:lvlText w:val="o"/>
+      <w:lvlJc w:val="left"/>
+      <w:pPr>
+        <w:ind w:left="4770" w:hanging="360"/>
+      </w:pPr>
+      <w:rPr>
+        <w:rFonts w:ascii="Courier New" w:hAnsi="Courier New" w:cs="Courier New" w:hint="default"/>
+      </w:rPr>
+    </w:lvl>
+    <w:lvl w:ilvl="8" w:tplc="04090005" w:tentative="1">
+      <w:start w:val="1"/>
+      <w:numFmt w:val="bullet"/>
+      <w:lvlText w:val=""/>
+      <w:lvlJc w:val="left"/>
+      <w:pPr>
+        <w:ind w:left="5490" w:hanging="360"/>
+      </w:pPr>
+      <w:rPr>
+        <w:rFonts w:ascii="Wingdings" w:hAnsi="Wingdings" w:hint="default"/>
+      </w:rPr>
+    </w:lvl>
+  </w:abstractNum>
+  <w:abstractNum w:abstractNumId="5" w15:restartNumberingAfterBreak="0">
     <w:nsid w:val="368C56FF"/>
     <w:multiLevelType w:val="hybridMultilevel"/>
     <w:tmpl w:val="60E813D2"/>
@@ -3369,7 +3768,7 @@
       </w:rPr>
     </w:lvl>
   </w:abstractNum>
-  <w:abstractNum w:abstractNumId="5" w15:restartNumberingAfterBreak="0">
+  <w:abstractNum w:abstractNumId="6" w15:restartNumberingAfterBreak="0">
     <w:nsid w:val="3D2334C6"/>
     <w:multiLevelType w:val="hybridMultilevel"/>
     <w:tmpl w:val="8F16AF72"/>
@@ -3455,7 +3854,7 @@
       </w:pPr>
     </w:lvl>
   </w:abstractNum>
-  <w:abstractNum w:abstractNumId="6" w15:restartNumberingAfterBreak="0">
+  <w:abstractNum w:abstractNumId="7" w15:restartNumberingAfterBreak="0">
     <w:nsid w:val="458136A8"/>
     <w:multiLevelType w:val="hybridMultilevel"/>
     <w:tmpl w:val="EFBA5778"/>
@@ -3541,7 +3940,7 @@
       </w:pPr>
     </w:lvl>
   </w:abstractNum>
-  <w:abstractNum w:abstractNumId="7" w15:restartNumberingAfterBreak="0">
+  <w:abstractNum w:abstractNumId="8" w15:restartNumberingAfterBreak="0">
     <w:nsid w:val="48A81FBE"/>
     <w:multiLevelType w:val="hybridMultilevel"/>
     <w:tmpl w:val="E41E118C"/>
@@ -3627,7 +4026,7 @@
       </w:pPr>
     </w:lvl>
   </w:abstractNum>
-  <w:abstractNum w:abstractNumId="8" w15:restartNumberingAfterBreak="0">
+  <w:abstractNum w:abstractNumId="9" w15:restartNumberingAfterBreak="0">
     <w:nsid w:val="510F61AD"/>
     <w:multiLevelType w:val="hybridMultilevel"/>
     <w:tmpl w:val="C5B2DCEA"/>
@@ -3717,7 +4116,7 @@
       </w:pPr>
     </w:lvl>
   </w:abstractNum>
-  <w:abstractNum w:abstractNumId="9" w15:restartNumberingAfterBreak="0">
+  <w:abstractNum w:abstractNumId="10" w15:restartNumberingAfterBreak="0">
     <w:nsid w:val="54297B04"/>
     <w:multiLevelType w:val="hybridMultilevel"/>
     <w:tmpl w:val="57220930"/>
@@ -3803,7 +4202,7 @@
       </w:pPr>
     </w:lvl>
   </w:abstractNum>
-  <w:abstractNum w:abstractNumId="10" w15:restartNumberingAfterBreak="0">
+  <w:abstractNum w:abstractNumId="11" w15:restartNumberingAfterBreak="0">
     <w:nsid w:val="5E301B0C"/>
     <w:multiLevelType w:val="hybridMultilevel"/>
     <w:tmpl w:val="ED8EFA8A"/>
@@ -3892,7 +4291,7 @@
       </w:pPr>
     </w:lvl>
   </w:abstractNum>
-  <w:abstractNum w:abstractNumId="11" w15:restartNumberingAfterBreak="0">
+  <w:abstractNum w:abstractNumId="12" w15:restartNumberingAfterBreak="0">
     <w:nsid w:val="601A18CF"/>
     <w:multiLevelType w:val="hybridMultilevel"/>
     <w:tmpl w:val="D18C8AF6"/>
@@ -4005,7 +4404,7 @@
       </w:rPr>
     </w:lvl>
   </w:abstractNum>
-  <w:abstractNum w:abstractNumId="12" w15:restartNumberingAfterBreak="0">
+  <w:abstractNum w:abstractNumId="13" w15:restartNumberingAfterBreak="0">
     <w:nsid w:val="734F7119"/>
     <w:multiLevelType w:val="hybridMultilevel"/>
     <w:tmpl w:val="575A8AEC"/>
@@ -4118,7 +4517,7 @@
       </w:rPr>
     </w:lvl>
   </w:abstractNum>
-  <w:abstractNum w:abstractNumId="13" w15:restartNumberingAfterBreak="0">
+  <w:abstractNum w:abstractNumId="14" w15:restartNumberingAfterBreak="0">
     <w:nsid w:val="73E14C9A"/>
     <w:multiLevelType w:val="hybridMultilevel"/>
     <w:tmpl w:val="E8CA23A4"/>
@@ -4204,7 +4603,7 @@
       </w:pPr>
     </w:lvl>
   </w:abstractNum>
-  <w:abstractNum w:abstractNumId="14" w15:restartNumberingAfterBreak="0">
+  <w:abstractNum w:abstractNumId="15" w15:restartNumberingAfterBreak="0">
     <w:nsid w:val="764A4293"/>
     <w:multiLevelType w:val="hybridMultilevel"/>
     <w:tmpl w:val="32EE205C"/>
@@ -4293,7 +4692,7 @@
       </w:pPr>
     </w:lvl>
   </w:abstractNum>
-  <w:abstractNum w:abstractNumId="15" w15:restartNumberingAfterBreak="0">
+  <w:abstractNum w:abstractNumId="16" w15:restartNumberingAfterBreak="0">
     <w:nsid w:val="7D7E0F71"/>
     <w:multiLevelType w:val="hybridMultilevel"/>
     <w:tmpl w:val="B1463BE0"/>
@@ -4383,7 +4782,7 @@
       </w:pPr>
     </w:lvl>
   </w:abstractNum>
-  <w:abstractNum w:abstractNumId="16" w15:restartNumberingAfterBreak="0">
+  <w:abstractNum w:abstractNumId="17" w15:restartNumberingAfterBreak="0">
     <w:nsid w:val="7EA31211"/>
     <w:multiLevelType w:val="hybridMultilevel"/>
     <w:tmpl w:val="92CE6F7C"/>
@@ -4496,7 +4895,7 @@
       </w:pPr>
     </w:lvl>
   </w:abstractNum>
-  <w:abstractNum w:abstractNumId="17" w15:restartNumberingAfterBreak="0">
+  <w:abstractNum w:abstractNumId="18" w15:restartNumberingAfterBreak="0">
     <w:nsid w:val="7FDF6EE6"/>
     <w:multiLevelType w:val="hybridMultilevel"/>
     <w:tmpl w:val="D4A42988"/>
@@ -4589,34 +4988,34 @@
     <w:abstractNumId w:val="1"/>
   </w:num>
   <w:num w:numId="2">
-    <w:abstractNumId w:val="6"/>
+    <w:abstractNumId w:val="7"/>
   </w:num>
   <w:num w:numId="3">
     <w:abstractNumId w:val="3"/>
   </w:num>
   <w:num w:numId="4">
-    <w:abstractNumId w:val="5"/>
+    <w:abstractNumId w:val="6"/>
   </w:num>
   <w:num w:numId="5">
-    <w:abstractNumId w:val="9"/>
+    <w:abstractNumId w:val="10"/>
   </w:num>
   <w:num w:numId="6">
-    <w:abstractNumId w:val="4"/>
+    <w:abstractNumId w:val="5"/>
   </w:num>
   <w:num w:numId="7">
     <w:abstractNumId w:val="0"/>
   </w:num>
   <w:num w:numId="8">
-    <w:abstractNumId w:val="11"/>
+    <w:abstractNumId w:val="12"/>
   </w:num>
   <w:num w:numId="9">
-    <w:abstractNumId w:val="7"/>
+    <w:abstractNumId w:val="8"/>
   </w:num>
   <w:num w:numId="10">
-    <w:abstractNumId w:val="13"/>
+    <w:abstractNumId w:val="14"/>
   </w:num>
   <w:num w:numId="11">
-    <w:abstractNumId w:val="16"/>
+    <w:abstractNumId w:val="17"/>
     <w:lvlOverride w:ilvl="0"/>
     <w:lvlOverride w:ilvl="1">
       <w:startOverride w:val="1"/>
@@ -4647,22 +5046,25 @@
     <w:abstractNumId w:val="2"/>
   </w:num>
   <w:num w:numId="13">
+    <w:abstractNumId w:val="16"/>
+  </w:num>
+  <w:num w:numId="14">
+    <w:abstractNumId w:val="9"/>
+  </w:num>
+  <w:num w:numId="15">
+    <w:abstractNumId w:val="11"/>
+  </w:num>
+  <w:num w:numId="16">
     <w:abstractNumId w:val="15"/>
   </w:num>
-  <w:num w:numId="14">
-    <w:abstractNumId w:val="8"/>
-  </w:num>
-  <w:num w:numId="15">
-    <w:abstractNumId w:val="10"/>
-  </w:num>
-  <w:num w:numId="16">
-    <w:abstractNumId w:val="14"/>
-  </w:num>
   <w:num w:numId="17">
-    <w:abstractNumId w:val="17"/>
+    <w:abstractNumId w:val="18"/>
   </w:num>
   <w:num w:numId="18">
-    <w:abstractNumId w:val="12"/>
+    <w:abstractNumId w:val="13"/>
+  </w:num>
+  <w:num w:numId="19">
+    <w:abstractNumId w:val="4"/>
   </w:num>
 </w:numbering>
 </file>

</xml_diff>